<commit_message>
Only fix my name :)
</commit_message>
<xml_diff>
--- a/Practicum Project - Useless Lock Box.docx
+++ b/Practicum Project - Useless Lock Box.docx
@@ -1,13 +1,11 @@
 
 <file path=word/document.xml><?xml version="1.0" encoding="utf-8"?>
-<w:document xmlns:wpc="http://schemas.microsoft.com/office/word/2010/wordprocessingCanvas" xmlns:cx="http://schemas.microsoft.com/office/drawing/2014/chartex" xmlns:cx1="http://schemas.microsoft.com/office/drawing/2015/9/8/chartex" xmlns:cx2="http://schemas.microsoft.com/office/drawing/2015/10/21/chartex" xmlns:mc="http://schemas.openxmlformats.org/markup-compatibility/2006" xmlns:o="urn:schemas-microsoft-com:office:office" xmlns:r="http://schemas.openxmlformats.org/officeDocument/2006/relationships" xmlns:m="http://schemas.openxmlformats.org/officeDocument/2006/math" xmlns:v="urn:schemas-microsoft-com:vml" xmlns:wp14="http://schemas.microsoft.com/office/word/2010/wordprocessingDrawing" xmlns:wp="http://schemas.openxmlformats.org/drawingml/2006/wordprocessingDrawing" xmlns:w10="urn:schemas-microsoft-com:office:word" xmlns:w="http://schemas.openxmlformats.org/wordprocessingml/2006/main" xmlns:w14="http://schemas.microsoft.com/office/word/2010/wordml" xmlns:w15="http://schemas.microsoft.com/office/word/2012/wordml" xmlns:w16se="http://schemas.microsoft.com/office/word/2015/wordml/symex" xmlns:wpg="http://schemas.microsoft.com/office/word/2010/wordprocessingGroup" xmlns:wpi="http://schemas.microsoft.com/office/word/2010/wordprocessingInk" xmlns:wne="http://schemas.microsoft.com/office/word/2006/wordml" xmlns:wps="http://schemas.microsoft.com/office/word/2010/wordprocessingShape" mc:Ignorable="w14 w15 w16se wp14">
+<w:document xmlns:wpc="http://schemas.microsoft.com/office/word/2010/wordprocessingCanvas" xmlns:mo="http://schemas.microsoft.com/office/mac/office/2008/main" xmlns:mc="http://schemas.openxmlformats.org/markup-compatibility/2006" xmlns:mv="urn:schemas-microsoft-com:mac:vml" xmlns:o="urn:schemas-microsoft-com:office:office" xmlns:r="http://schemas.openxmlformats.org/officeDocument/2006/relationships" xmlns:m="http://schemas.openxmlformats.org/officeDocument/2006/math" xmlns:v="urn:schemas-microsoft-com:vml" xmlns:wp14="http://schemas.microsoft.com/office/word/2010/wordprocessingDrawing" xmlns:wp="http://schemas.openxmlformats.org/drawingml/2006/wordprocessingDrawing" xmlns:w10="urn:schemas-microsoft-com:office:word" xmlns:w="http://schemas.openxmlformats.org/wordprocessingml/2006/main" xmlns:w14="http://schemas.microsoft.com/office/word/2010/wordml" xmlns:w15="http://schemas.microsoft.com/office/word/2012/wordml" xmlns:wpg="http://schemas.microsoft.com/office/word/2010/wordprocessingGroup" xmlns:wpi="http://schemas.microsoft.com/office/word/2010/wordprocessingInk" xmlns:wne="http://schemas.microsoft.com/office/word/2006/wordml" xmlns:wps="http://schemas.microsoft.com/office/word/2010/wordprocessingShape" mc:Ignorable="w14 w15 wp14">
   <w:body>
     <w:p>
       <w:pPr>
         <w:pStyle w:val="Title"/>
       </w:pPr>
-      <w:bookmarkStart w:id="0" w:name="_GoBack"/>
-      <w:bookmarkEnd w:id="0"/>
       <w:r>
         <w:t>Useless Lock Box</w:t>
       </w:r>
@@ -42,13 +40,24 @@
       </w:r>
       <w:proofErr w:type="spellEnd"/>
       <w:r>
-        <w:t>, Le Thanh, Ha Tran</w:t>
+        <w:t xml:space="preserve">, </w:t>
+      </w:r>
+      <w:r>
+        <w:t>Thanh Le</w:t>
+      </w:r>
+      <w:r>
+        <w:t>, Ha Tran</w:t>
       </w:r>
     </w:p>
     <w:p/>
     <w:p>
       <w:r>
-        <w:t>Our team has decided to pursue the useless lock box as our practicum project. The useless lock box will be a combination of a useless box and a lock bo</w:t>
+        <w:t>Our team has decided to pursue the useless lock box as our practicum pr</w:t>
+      </w:r>
+      <w:bookmarkStart w:id="0" w:name="_GoBack"/>
+      <w:bookmarkEnd w:id="0"/>
+      <w:r>
+        <w:t>oject. The useless lock box will be a combination of a useless box and a lock bo</w:t>
       </w:r>
       <w:r>
         <w:t>x.</w:t>
@@ -114,7 +123,7 @@
         <mc:AlternateContent>
           <mc:Choice Requires="wps">
             <w:drawing>
-              <wp:anchor distT="0" distB="0" distL="114300" distR="114300" simplePos="0" relativeHeight="251660288" behindDoc="1" locked="0" layoutInCell="1" allowOverlap="1" wp14:anchorId="3D250916" wp14:editId="50DA728C">
+              <wp:anchor distT="0" distB="0" distL="114300" distR="114300" simplePos="0" relativeHeight="251660288" behindDoc="1" locked="0" layoutInCell="1" allowOverlap="1" wp14:anchorId="1A6FD7D3" wp14:editId="4FB78BD9">
                 <wp:simplePos x="0" y="0"/>
                 <wp:positionH relativeFrom="column">
                   <wp:posOffset>0</wp:posOffset>
@@ -122,7 +131,7 @@
                 <wp:positionV relativeFrom="paragraph">
                   <wp:posOffset>3980815</wp:posOffset>
                 </wp:positionV>
-                <wp:extent cx="2992755" cy="635"/>
+                <wp:extent cx="2992755" cy="266700"/>
                 <wp:effectExtent l="0" t="0" r="0" b="18415"/>
                 <wp:wrapTight wrapText="bothSides">
                   <wp:wrapPolygon edited="0">
@@ -142,7 +151,7 @@
                       <wps:spPr>
                         <a:xfrm>
                           <a:off x="0" y="0"/>
-                          <a:ext cx="2992755" cy="635"/>
+                          <a:ext cx="2992755" cy="266700"/>
                         </a:xfrm>
                         <a:prstGeom prst="rect">
                           <a:avLst/>
@@ -166,14 +175,27 @@
                             <w:r>
                               <w:t xml:space="preserve">Figure </w:t>
                             </w:r>
-                            <w:fldSimple w:instr=" SEQ Figure \* ARABIC ">
-                              <w:r>
-                                <w:rPr>
-                                  <w:noProof/>
-                                </w:rPr>
-                                <w:t>1</w:t>
-                              </w:r>
-                            </w:fldSimple>
+                            <w:r>
+                              <w:fldChar w:fldCharType="begin"/>
+                            </w:r>
+                            <w:r>
+                              <w:instrText xml:space="preserve"> SEQ Figure \* ARABIC </w:instrText>
+                            </w:r>
+                            <w:r>
+                              <w:fldChar w:fldCharType="separate"/>
+                            </w:r>
+                            <w:r>
+                              <w:rPr>
+                                <w:noProof/>
+                              </w:rPr>
+                              <w:t>1</w:t>
+                            </w:r>
+                            <w:r>
+                              <w:rPr>
+                                <w:noProof/>
+                              </w:rPr>
+                              <w:fldChar w:fldCharType="end"/>
+                            </w:r>
                             <w:r>
                               <w:t xml:space="preserve"> – Concept Drawing</w:t>
                             </w:r>
@@ -194,11 +216,11 @@
           </mc:Choice>
           <mc:Fallback>
             <w:pict>
-              <v:shapetype w14:anchorId="3D250916" id="_x0000_t202" coordsize="21600,21600" o:spt="202" path="m,l,21600r21600,l21600,xe">
+              <v:shapetype w14:anchorId="1A6FD7D3" id="_x0000_t202" coordsize="21600,21600" o:spt="202" path="m0,0l0,21600,21600,21600,21600,0xe">
                 <v:stroke joinstyle="miter"/>
                 <v:path gradientshapeok="t" o:connecttype="rect"/>
               </v:shapetype>
-              <v:shape id="Text Box 2" o:spid="_x0000_s1026" type="#_x0000_t202" style="position:absolute;margin-left:0;margin-top:313.45pt;width:235.65pt;height:.05pt;z-index:-251656192;visibility:visible;mso-wrap-style:square;mso-wrap-distance-left:9pt;mso-wrap-distance-top:0;mso-wrap-distance-right:9pt;mso-wrap-distance-bottom:0;mso-position-horizontal:absolute;mso-position-horizontal-relative:text;mso-position-vertical:absolute;mso-position-vertical-relative:text;v-text-anchor:top" o:gfxdata="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" stroked="f">
+              <v:shape id="Text Box 2" o:spid="_x0000_s1026" type="#_x0000_t202" style="position:absolute;margin-left:0;margin-top:313.45pt;width:235.65pt;height:21pt;z-index:-251656192;visibility:visible;mso-wrap-style:square;mso-wrap-distance-left:9pt;mso-wrap-distance-top:0;mso-wrap-distance-right:9pt;mso-wrap-distance-bottom:0;mso-position-horizontal:absolute;mso-position-horizontal-relative:text;mso-position-vertical:absolute;mso-position-vertical-relative:text;v-text-anchor:top" o:gfxdata="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" stroked="f">
                 <v:textbox style="mso-fit-shape-to-text:t" inset="0,0,0,0">
                   <w:txbxContent>
                     <w:p>
@@ -211,14 +233,27 @@
                       <w:r>
                         <w:t xml:space="preserve">Figure </w:t>
                       </w:r>
-                      <w:fldSimple w:instr=" SEQ Figure \* ARABIC ">
-                        <w:r>
-                          <w:rPr>
-                            <w:noProof/>
-                          </w:rPr>
-                          <w:t>1</w:t>
-                        </w:r>
-                      </w:fldSimple>
+                      <w:r>
+                        <w:fldChar w:fldCharType="begin"/>
+                      </w:r>
+                      <w:r>
+                        <w:instrText xml:space="preserve"> SEQ Figure \* ARABIC </w:instrText>
+                      </w:r>
+                      <w:r>
+                        <w:fldChar w:fldCharType="separate"/>
+                      </w:r>
+                      <w:r>
+                        <w:rPr>
+                          <w:noProof/>
+                        </w:rPr>
+                        <w:t>1</w:t>
+                      </w:r>
+                      <w:r>
+                        <w:rPr>
+                          <w:noProof/>
+                        </w:rPr>
+                        <w:fldChar w:fldCharType="end"/>
+                      </w:r>
                       <w:r>
                         <w:t xml:space="preserve"> – Concept Drawing</w:t>
                       </w:r>
@@ -236,7 +271,7 @@
           <w:noProof/>
         </w:rPr>
         <w:drawing>
-          <wp:anchor distT="0" distB="0" distL="114300" distR="114300" simplePos="0" relativeHeight="251658240" behindDoc="1" locked="0" layoutInCell="1" allowOverlap="1" wp14:anchorId="3802885A" wp14:editId="5435B731">
+          <wp:anchor distT="0" distB="0" distL="114300" distR="114300" simplePos="0" relativeHeight="251658240" behindDoc="1" locked="0" layoutInCell="1" allowOverlap="1" wp14:anchorId="4F7CE7A3" wp14:editId="05CF2FF6">
             <wp:simplePos x="0" y="0"/>
             <wp:positionH relativeFrom="margin">
               <wp:align>left</wp:align>
@@ -406,7 +441,7 @@
 </file>
 
 <file path=word/styles.xml><?xml version="1.0" encoding="utf-8"?>
-<w:styles xmlns:mc="http://schemas.openxmlformats.org/markup-compatibility/2006" xmlns:r="http://schemas.openxmlformats.org/officeDocument/2006/relationships" xmlns:w="http://schemas.openxmlformats.org/wordprocessingml/2006/main" xmlns:w14="http://schemas.microsoft.com/office/word/2010/wordml" xmlns:w15="http://schemas.microsoft.com/office/word/2012/wordml" xmlns:w16se="http://schemas.microsoft.com/office/word/2015/wordml/symex" mc:Ignorable="w14 w15 w16se">
+<w:styles xmlns:mc="http://schemas.openxmlformats.org/markup-compatibility/2006" xmlns:r="http://schemas.openxmlformats.org/officeDocument/2006/relationships" xmlns:w="http://schemas.openxmlformats.org/wordprocessingml/2006/main" xmlns:w14="http://schemas.microsoft.com/office/word/2010/wordml" xmlns:w15="http://schemas.microsoft.com/office/word/2012/wordml" mc:Ignorable="w14 w15">
   <w:docDefaults>
     <w:rPrDefault>
       <w:rPr>
@@ -422,7 +457,7 @@
       </w:pPr>
     </w:pPrDefault>
   </w:docDefaults>
-  <w:latentStyles w:defLockedState="0" w:defUIPriority="99" w:defSemiHidden="0" w:defUnhideWhenUsed="0" w:defQFormat="0" w:count="373">
+  <w:latentStyles w:defLockedState="0" w:defUIPriority="99" w:defSemiHidden="0" w:defUnhideWhenUsed="0" w:defQFormat="0" w:count="382">
     <w:lsdException w:name="Normal" w:uiPriority="0" w:qFormat="1"/>
     <w:lsdException w:name="heading 1" w:uiPriority="9" w:qFormat="1"/>
     <w:lsdException w:name="heading 2" w:semiHidden="1" w:uiPriority="9" w:unhideWhenUsed="1" w:qFormat="1"/>
@@ -528,6 +563,7 @@
     <w:lsdException w:name="HTML Sample" w:semiHidden="1" w:unhideWhenUsed="1"/>
     <w:lsdException w:name="HTML Typewriter" w:semiHidden="1" w:unhideWhenUsed="1"/>
     <w:lsdException w:name="HTML Variable" w:semiHidden="1" w:unhideWhenUsed="1"/>
+    <w:lsdException w:name="Normal Table" w:semiHidden="1" w:unhideWhenUsed="1"/>
     <w:lsdException w:name="annotation subject" w:semiHidden="1" w:unhideWhenUsed="1"/>
     <w:lsdException w:name="No List" w:semiHidden="1" w:unhideWhenUsed="1"/>
     <w:lsdException w:name="Outline List 1" w:semiHidden="1" w:unhideWhenUsed="1"/>
@@ -573,9 +609,11 @@
     <w:lsdException w:name="Table Subtle 1" w:semiHidden="1" w:unhideWhenUsed="1"/>
     <w:lsdException w:name="Table Subtle 2" w:semiHidden="1" w:unhideWhenUsed="1"/>
     <w:lsdException w:name="Table Web 1" w:semiHidden="1" w:unhideWhenUsed="1"/>
+    <w:lsdException w:name="Table Web 2" w:semiHidden="1" w:unhideWhenUsed="1"/>
     <w:lsdException w:name="Table Web 3" w:semiHidden="1" w:unhideWhenUsed="1"/>
     <w:lsdException w:name="Balloon Text" w:semiHidden="1" w:unhideWhenUsed="1"/>
     <w:lsdException w:name="Table Grid" w:uiPriority="39"/>
+    <w:lsdException w:name="Table Theme" w:semiHidden="1" w:unhideWhenUsed="1"/>
     <w:lsdException w:name="Placeholder Text" w:semiHidden="1"/>
     <w:lsdException w:name="No Spacing" w:uiPriority="1" w:qFormat="1"/>
     <w:lsdException w:name="Light Shading" w:uiPriority="60"/>

</xml_diff>